<commit_message>
- Documento de requisitos: inicio de elaboração; - Setup dos folders de entrega.
</commit_message>
<xml_diff>
--- a/ENTREGAS/Entrega 1 do Projeto: Personas e Documento de Requisitos/entrega1.docx
+++ b/ENTREGAS/Entrega 1 do Projeto: Personas e Documento de Requisitos/entrega1.docx
@@ -203,9 +203,8 @@
           <w:szCs w:val="24"/>
           <w:lang w:val="pt-BR"/>
         </w:rPr>
-        <w:t xml:space="preserve">Denis </w:t>
-      </w:r>
-      <w:proofErr w:type="spellStart"/>
+        <w:t xml:space="preserve">Denis Cappelini - </w:t>
+      </w:r>
       <w:r>
         <w:rPr>
           <w:rFonts w:ascii="Arial" w:hAnsi="Arial" w:cs="Arial"/>
@@ -213,18 +212,18 @@
           <w:szCs w:val="24"/>
           <w:lang w:val="pt-BR"/>
         </w:rPr>
-        <w:t>Cappelini</w:t>
-      </w:r>
-      <w:proofErr w:type="spellEnd"/>
-      <w:r>
+        <w:t>573507</w:t>
+      </w:r>
+    </w:p>
+    <w:p>
+      <w:pPr>
         <w:rPr>
           <w:rFonts w:ascii="Arial" w:hAnsi="Arial" w:cs="Arial"/>
           <w:sz w:val="24"/>
           <w:szCs w:val="24"/>
           <w:lang w:val="pt-BR"/>
         </w:rPr>
-        <w:t xml:space="preserve"> - </w:t>
-      </w:r>
+      </w:pPr>
       <w:r>
         <w:rPr>
           <w:rFonts w:ascii="Arial" w:hAnsi="Arial" w:cs="Arial"/>
@@ -232,10 +231,8 @@
           <w:szCs w:val="24"/>
           <w:lang w:val="pt-BR"/>
         </w:rPr>
-        <w:t>573507</w:t>
-      </w:r>
-      <w:bookmarkStart w:id="0" w:name="_GoBack"/>
-      <w:bookmarkEnd w:id="0"/>
+        <w:t>Gustavo do Carmo Braghim - 489182</w:t>
+      </w:r>
     </w:p>
     <w:p>
       <w:pPr>
@@ -253,7 +250,7 @@
           <w:szCs w:val="24"/>
           <w:lang w:val="pt-BR"/>
         </w:rPr>
-        <w:t>Gustavo do Carmo Braghim - 489182</w:t>
+        <w:t>Lucas Eduardo Pessoa - 551864</w:t>
       </w:r>
     </w:p>
     <w:p>
@@ -272,66 +269,7 @@
           <w:szCs w:val="24"/>
           <w:lang w:val="pt-BR"/>
         </w:rPr>
-        <w:t>Lucas Eduardo Pessoa - 551864</w:t>
-      </w:r>
-    </w:p>
-    <w:p>
-      <w:pPr>
-        <w:rPr>
-          <w:rFonts w:ascii="Arial" w:hAnsi="Arial" w:cs="Arial"/>
-          <w:sz w:val="24"/>
-          <w:szCs w:val="24"/>
-          <w:lang w:val="pt-BR"/>
-        </w:rPr>
-      </w:pPr>
-      <w:r>
-        <w:rPr>
-          <w:rFonts w:ascii="Arial" w:hAnsi="Arial" w:cs="Arial"/>
-          <w:sz w:val="24"/>
-          <w:szCs w:val="24"/>
-          <w:lang w:val="pt-BR"/>
-        </w:rPr>
-        <w:t xml:space="preserve">William </w:t>
-      </w:r>
-      <w:proofErr w:type="spellStart"/>
-      <w:r>
-        <w:rPr>
-          <w:rFonts w:ascii="Arial" w:hAnsi="Arial" w:cs="Arial"/>
-          <w:sz w:val="24"/>
-          <w:szCs w:val="24"/>
-          <w:lang w:val="pt-BR"/>
-        </w:rPr>
-        <w:t>Picon</w:t>
-      </w:r>
-      <w:proofErr w:type="spellEnd"/>
-      <w:r>
-        <w:rPr>
-          <w:rFonts w:ascii="Arial" w:hAnsi="Arial" w:cs="Arial"/>
-          <w:sz w:val="24"/>
-          <w:szCs w:val="24"/>
-          <w:lang w:val="pt-BR"/>
-        </w:rPr>
-        <w:t xml:space="preserve"> </w:t>
-      </w:r>
-      <w:proofErr w:type="spellStart"/>
-      <w:r>
-        <w:rPr>
-          <w:rFonts w:ascii="Arial" w:hAnsi="Arial" w:cs="Arial"/>
-          <w:sz w:val="24"/>
-          <w:szCs w:val="24"/>
-          <w:lang w:val="pt-BR"/>
-        </w:rPr>
-        <w:t>Studart</w:t>
-      </w:r>
-      <w:proofErr w:type="spellEnd"/>
-      <w:r>
-        <w:rPr>
-          <w:rFonts w:ascii="Arial" w:hAnsi="Arial" w:cs="Arial"/>
-          <w:sz w:val="24"/>
-          <w:szCs w:val="24"/>
-          <w:lang w:val="pt-BR"/>
-        </w:rPr>
-        <w:t xml:space="preserve"> -</w:t>
+        <w:t>William Picon Studart -</w:t>
       </w:r>
       <w:r>
         <w:rPr>
@@ -971,6 +909,231 @@
           <w:lang w:val="pt-BR"/>
         </w:rPr>
       </w:pPr>
+    </w:p>
+    <w:p>
+      <w:pPr>
+        <w:rPr>
+          <w:rFonts w:ascii="Arial" w:hAnsi="Arial" w:cs="Arial"/>
+          <w:sz w:val="32"/>
+          <w:szCs w:val="32"/>
+          <w:lang w:val="pt-BR"/>
+        </w:rPr>
+      </w:pPr>
+    </w:p>
+    <w:p>
+      <w:pPr>
+        <w:rPr>
+          <w:rFonts w:ascii="Arial" w:hAnsi="Arial" w:cs="Arial"/>
+          <w:sz w:val="32"/>
+          <w:szCs w:val="32"/>
+          <w:lang w:val="pt-BR"/>
+        </w:rPr>
+      </w:pPr>
+    </w:p>
+    <w:p>
+      <w:pPr>
+        <w:rPr>
+          <w:rFonts w:ascii="Arial" w:hAnsi="Arial" w:cs="Arial"/>
+          <w:sz w:val="32"/>
+          <w:szCs w:val="32"/>
+          <w:lang w:val="pt-BR"/>
+        </w:rPr>
+      </w:pPr>
+    </w:p>
+    <w:p>
+      <w:pPr>
+        <w:rPr>
+          <w:rFonts w:ascii="Arial" w:hAnsi="Arial" w:cs="Arial"/>
+          <w:sz w:val="32"/>
+          <w:szCs w:val="32"/>
+          <w:lang w:val="pt-BR"/>
+        </w:rPr>
+      </w:pPr>
+    </w:p>
+    <w:p>
+      <w:pPr>
+        <w:rPr>
+          <w:rFonts w:ascii="Arial" w:hAnsi="Arial" w:cs="Arial"/>
+          <w:sz w:val="32"/>
+          <w:szCs w:val="32"/>
+          <w:lang w:val="pt-BR"/>
+        </w:rPr>
+      </w:pPr>
+    </w:p>
+    <w:p>
+      <w:pPr>
+        <w:rPr>
+          <w:rFonts w:ascii="Arial" w:hAnsi="Arial" w:cs="Arial"/>
+          <w:sz w:val="32"/>
+          <w:szCs w:val="32"/>
+          <w:lang w:val="pt-BR"/>
+        </w:rPr>
+      </w:pPr>
+    </w:p>
+    <w:p>
+      <w:pPr>
+        <w:rPr>
+          <w:rFonts w:ascii="Arial" w:hAnsi="Arial" w:cs="Arial"/>
+          <w:sz w:val="32"/>
+          <w:szCs w:val="32"/>
+          <w:lang w:val="pt-BR"/>
+        </w:rPr>
+      </w:pPr>
+    </w:p>
+    <w:p>
+      <w:pPr>
+        <w:rPr>
+          <w:rFonts w:ascii="Arial" w:hAnsi="Arial" w:cs="Arial"/>
+          <w:sz w:val="32"/>
+          <w:szCs w:val="32"/>
+          <w:lang w:val="pt-BR"/>
+        </w:rPr>
+      </w:pPr>
+    </w:p>
+    <w:p>
+      <w:pPr>
+        <w:jc w:val="center"/>
+        <w:rPr>
+          <w:rFonts w:ascii="Arial" w:hAnsi="Arial" w:cs="Arial"/>
+          <w:b/>
+          <w:sz w:val="72"/>
+          <w:szCs w:val="72"/>
+          <w:lang w:val="pt-BR"/>
+        </w:rPr>
+      </w:pPr>
+      <w:r>
+        <w:rPr>
+          <w:rFonts w:ascii="Arial" w:hAnsi="Arial" w:cs="Arial"/>
+          <w:b/>
+          <w:sz w:val="72"/>
+          <w:szCs w:val="72"/>
+          <w:lang w:val="pt-BR"/>
+        </w:rPr>
+        <w:t>DOCUMENTO DE REQUISITOS</w:t>
+      </w:r>
+    </w:p>
+    <w:p>
+      <w:pPr>
+        <w:jc w:val="left"/>
+        <w:rPr>
+          <w:rFonts w:ascii="Arial" w:hAnsi="Arial" w:cs="Arial"/>
+          <w:sz w:val="32"/>
+          <w:szCs w:val="32"/>
+          <w:lang w:val="pt-BR"/>
+        </w:rPr>
+      </w:pPr>
+      <w:r>
+        <w:rPr>
+          <w:rFonts w:ascii="Arial" w:hAnsi="Arial" w:cs="Arial"/>
+          <w:sz w:val="32"/>
+          <w:szCs w:val="32"/>
+          <w:lang w:val="pt-BR"/>
+        </w:rPr>
+        <w:t>Nesta seção teremos a descrição dos requisitos para o s</w:t>
+      </w:r>
+      <w:r>
+        <w:rPr>
+          <w:rFonts w:ascii="Arial" w:hAnsi="Arial" w:cs="Arial"/>
+          <w:sz w:val="32"/>
+          <w:szCs w:val="32"/>
+          <w:lang w:val="pt-BR"/>
+        </w:rPr>
+        <w:t xml:space="preserve">oftware </w:t>
+      </w:r>
+      <w:r>
+        <w:rPr>
+          <w:rFonts w:ascii="Arial" w:hAnsi="Arial" w:cs="Arial"/>
+          <w:sz w:val="32"/>
+          <w:szCs w:val="32"/>
+          <w:lang w:val="pt-BR"/>
+        </w:rPr>
+        <w:t>do nosso produto, este</w:t>
+      </w:r>
+      <w:r>
+        <w:rPr>
+          <w:rFonts w:ascii="Arial" w:hAnsi="Arial" w:cs="Arial"/>
+          <w:sz w:val="32"/>
+          <w:szCs w:val="32"/>
+          <w:lang w:val="pt-BR"/>
+        </w:rPr>
+        <w:t xml:space="preserve"> que trabalha co</w:t>
+      </w:r>
+      <w:r>
+        <w:rPr>
+          <w:rFonts w:ascii="Arial" w:hAnsi="Arial" w:cs="Arial"/>
+          <w:sz w:val="32"/>
+          <w:szCs w:val="32"/>
+          <w:lang w:val="pt-BR"/>
+        </w:rPr>
+        <w:t>m a locação de quadras</w:t>
+      </w:r>
+      <w:r>
+        <w:rPr>
+          <w:rFonts w:ascii="Arial" w:hAnsi="Arial" w:cs="Arial"/>
+          <w:sz w:val="32"/>
+          <w:szCs w:val="32"/>
+          <w:lang w:val="pt-BR"/>
+        </w:rPr>
+        <w:t xml:space="preserve"> diretamente aos clientes de forma online.</w:t>
+      </w:r>
+      <w:r>
+        <w:rPr>
+          <w:rFonts w:ascii="Arial" w:hAnsi="Arial" w:cs="Arial"/>
+          <w:sz w:val="32"/>
+          <w:szCs w:val="32"/>
+          <w:lang w:val="pt-BR"/>
+        </w:rPr>
+        <w:t xml:space="preserve"> O objetivo desta seção </w:t>
+      </w:r>
+      <w:r>
+        <w:rPr>
+          <w:rFonts w:ascii="Arial" w:hAnsi="Arial" w:cs="Arial"/>
+          <w:sz w:val="32"/>
+          <w:szCs w:val="32"/>
+          <w:lang w:val="pt-BR"/>
+        </w:rPr>
+        <w:t>é nortear o trabalho e mostrar as definições do negócio</w:t>
+      </w:r>
+      <w:r>
+        <w:rPr>
+          <w:rFonts w:ascii="Arial" w:hAnsi="Arial" w:cs="Arial"/>
+          <w:sz w:val="32"/>
+          <w:szCs w:val="32"/>
+          <w:lang w:val="pt-BR"/>
+        </w:rPr>
+        <w:t>.</w:t>
+      </w:r>
+    </w:p>
+    <w:p>
+      <w:pPr>
+        <w:rPr>
+          <w:rFonts w:ascii="Arial" w:hAnsi="Arial" w:cs="Arial"/>
+          <w:sz w:val="32"/>
+          <w:szCs w:val="32"/>
+          <w:lang w:val="pt-BR"/>
+        </w:rPr>
+      </w:pPr>
+    </w:p>
+    <w:p>
+      <w:pPr>
+        <w:rPr>
+          <w:rFonts w:ascii="Arial" w:hAnsi="Arial" w:cs="Arial"/>
+          <w:sz w:val="32"/>
+          <w:szCs w:val="32"/>
+          <w:lang w:val="pt-BR"/>
+        </w:rPr>
+      </w:pPr>
+      <w:r>
+        <w:rPr>
+          <w:rFonts w:ascii="Arial" w:hAnsi="Arial" w:cs="Arial"/>
+          <w:sz w:val="32"/>
+          <w:szCs w:val="32"/>
+          <w:lang w:val="pt-BR"/>
+        </w:rPr>
+        <w:t>**ELABORAR A MODELAGEM PARA OBTENÇÃO DOS REQUISITOS</w:t>
+      </w:r>
+      <w:bookmarkStart w:id="0" w:name="_GoBack"/>
+      <w:bookmarkEnd w:id="0"/>
     </w:p>
     <w:sectPr>
       <w:pgSz w:w="12240" w:h="15840"/>
@@ -2765,7 +2928,7 @@
 </file>
 
 <file path=customXml/itemProps1.xml><?xml version="1.0" encoding="utf-8"?>
-<ds:datastoreItem xmlns:ds="http://schemas.openxmlformats.org/officeDocument/2006/customXml" ds:itemID="{8CBFE129-F6C1-C649-BA12-CC442B9ADDE5}">
+<ds:datastoreItem xmlns:ds="http://schemas.openxmlformats.org/officeDocument/2006/customXml" ds:itemID="{4DBE704D-C656-0448-AAD4-31DD8EA404D3}">
   <ds:schemaRefs>
     <ds:schemaRef ds:uri="http://schemas.openxmlformats.org/officeDocument/2006/bibliography"/>
   </ds:schemaRefs>

</xml_diff>